<commit_message>
Add certificates for school ORL and FFAA
</commit_message>
<xml_diff>
--- a/public/templates/certificates/ffaa.docx
+++ b/public/templates/certificates/ffaa.docx
@@ -414,18 +414,6 @@
         </w:rPr>
         <w:t>EXPLORACIÓN:</w:t>
       </w:r>
-    </w:p>
-    <w:p>
-      <w:pPr>
-        <w:spacing w:line="276" w:lineRule="auto"/>
-        <w:jc w:val="both"/>
-        <w:rPr>
-          <w:rFonts w:ascii="Book Antiqua" w:hAnsi="Book Antiqua"/>
-          <w:b/>
-          <w:sz w:val="20"/>
-          <w:szCs w:val="22"/>
-        </w:rPr>
-      </w:pPr>
     </w:p>
     <w:p>
       <w:pPr>
@@ -470,7 +458,23 @@
           <w:sz w:val="20"/>
           <w:szCs w:val="22"/>
         </w:rPr>
-        <w:t>OIDO DERECHO: NORMAL</w:t>
+        <w:t xml:space="preserve">OIDO DERECHO: </w:t>
+      </w:r>
+      <w:r>
+        <w:rPr>
+          <w:rFonts w:ascii="Book Antiqua" w:hAnsi="Book Antiqua"/>
+          <w:sz w:val="20"/>
+          <w:szCs w:val="22"/>
+        </w:rPr>
+        <w:tab/>
+      </w:r>
+      <w:r>
+        <w:rPr>
+          <w:rFonts w:ascii="Book Antiqua" w:hAnsi="Book Antiqua"/>
+          <w:sz w:val="20"/>
+          <w:szCs w:val="22"/>
+        </w:rPr>
+        <w:t>NORMAL</w:t>
       </w:r>
     </w:p>
     <w:p>
@@ -494,21 +498,24 @@
           <w:sz w:val="20"/>
           <w:szCs w:val="22"/>
         </w:rPr>
-        <w:t>OIDO IZQUIERDO: NORMAL</w:t>
-      </w:r>
-    </w:p>
-    <w:p>
-      <w:pPr>
-        <w:spacing w:line="276" w:lineRule="auto"/>
-        <w:ind w:left="720"/>
-        <w:jc w:val="both"/>
-        <w:rPr>
-          <w:rFonts w:ascii="Book Antiqua" w:hAnsi="Book Antiqua"/>
-          <w:b/>
-          <w:sz w:val="20"/>
-          <w:szCs w:val="22"/>
-        </w:rPr>
-      </w:pPr>
+        <w:t xml:space="preserve">OIDO IZQUIERDO: </w:t>
+      </w:r>
+      <w:r>
+        <w:rPr>
+          <w:rFonts w:ascii="Book Antiqua" w:hAnsi="Book Antiqua"/>
+          <w:sz w:val="20"/>
+          <w:szCs w:val="22"/>
+        </w:rPr>
+        <w:tab/>
+      </w:r>
+      <w:r>
+        <w:rPr>
+          <w:rFonts w:ascii="Book Antiqua" w:hAnsi="Book Antiqua"/>
+          <w:sz w:val="20"/>
+          <w:szCs w:val="22"/>
+        </w:rPr>
+        <w:t>NORMAL</w:t>
+      </w:r>
     </w:p>
     <w:p>
       <w:pPr>
@@ -553,7 +560,23 @@
           <w:sz w:val="20"/>
           <w:szCs w:val="22"/>
         </w:rPr>
-        <w:t>FOSA NASAL DERECHA: NORMAL</w:t>
+        <w:t xml:space="preserve">FOSA NASAL DERECHA: </w:t>
+      </w:r>
+      <w:r>
+        <w:rPr>
+          <w:rFonts w:ascii="Book Antiqua" w:hAnsi="Book Antiqua"/>
+          <w:sz w:val="20"/>
+          <w:szCs w:val="22"/>
+        </w:rPr>
+        <w:tab/>
+      </w:r>
+      <w:r>
+        <w:rPr>
+          <w:rFonts w:ascii="Book Antiqua" w:hAnsi="Book Antiqua"/>
+          <w:sz w:val="20"/>
+          <w:szCs w:val="22"/>
+        </w:rPr>
+        <w:t>NORMAL</w:t>
       </w:r>
     </w:p>
     <w:p>
@@ -577,7 +600,23 @@
           <w:sz w:val="20"/>
           <w:szCs w:val="22"/>
         </w:rPr>
-        <w:t>FOSA NASAL IZQUIERDA: NORMAL</w:t>
+        <w:t xml:space="preserve">FOSA NASAL IZQUIERDA: </w:t>
+      </w:r>
+      <w:r>
+        <w:rPr>
+          <w:rFonts w:ascii="Book Antiqua" w:hAnsi="Book Antiqua"/>
+          <w:sz w:val="20"/>
+          <w:szCs w:val="22"/>
+        </w:rPr>
+        <w:tab/>
+      </w:r>
+      <w:r>
+        <w:rPr>
+          <w:rFonts w:ascii="Book Antiqua" w:hAnsi="Book Antiqua"/>
+          <w:sz w:val="20"/>
+          <w:szCs w:val="22"/>
+        </w:rPr>
+        <w:t>NORMAL</w:t>
       </w:r>
     </w:p>
     <w:p>
@@ -592,6 +631,32 @@
           <w:szCs w:val="22"/>
         </w:rPr>
       </w:pPr>
+      <w:r>
+        <w:rPr>
+          <w:rFonts w:ascii="Book Antiqua" w:hAnsi="Book Antiqua"/>
+          <w:b/>
+          <w:sz w:val="20"/>
+          <w:szCs w:val="22"/>
+        </w:rPr>
+        <w:t xml:space="preserve">FARINGE: </w:t>
+      </w:r>
+      <w:r>
+        <w:rPr>
+          <w:rFonts w:ascii="Book Antiqua" w:hAnsi="Book Antiqua"/>
+          <w:b/>
+          <w:sz w:val="20"/>
+          <w:szCs w:val="22"/>
+        </w:rPr>
+        <w:tab/>
+      </w:r>
+      <w:r>
+        <w:rPr>
+          <w:rFonts w:ascii="Book Antiqua" w:hAnsi="Book Antiqua"/>
+          <w:sz w:val="20"/>
+          <w:szCs w:val="22"/>
+        </w:rPr>
+        <w:t>NORMAL</w:t>
+      </w:r>
     </w:p>
     <w:p>
       <w:pPr>
@@ -600,19 +665,34 @@
         <w:jc w:val="both"/>
         <w:rPr>
           <w:rFonts w:ascii="Book Antiqua" w:hAnsi="Book Antiqua"/>
+          <w:sz w:val="20"/>
+          <w:szCs w:val="22"/>
+        </w:rPr>
+      </w:pPr>
+      <w:r>
+        <w:rPr>
+          <w:rFonts w:ascii="Book Antiqua" w:hAnsi="Book Antiqua"/>
           <w:b/>
           <w:sz w:val="20"/>
           <w:szCs w:val="22"/>
         </w:rPr>
-      </w:pPr>
-      <w:r>
-        <w:rPr>
-          <w:rFonts w:ascii="Book Antiqua" w:hAnsi="Book Antiqua"/>
-          <w:b/>
-          <w:sz w:val="20"/>
-          <w:szCs w:val="22"/>
-        </w:rPr>
-        <w:t xml:space="preserve">FARINGE: </w:t>
+        <w:t>CUELLO:</w:t>
+      </w:r>
+      <w:r>
+        <w:rPr>
+          <w:rFonts w:ascii="Book Antiqua" w:hAnsi="Book Antiqua"/>
+          <w:sz w:val="20"/>
+          <w:szCs w:val="22"/>
+        </w:rPr>
+        <w:t xml:space="preserve"> </w:t>
+      </w:r>
+      <w:r>
+        <w:rPr>
+          <w:rFonts w:ascii="Book Antiqua" w:hAnsi="Book Antiqua"/>
+          <w:sz w:val="20"/>
+          <w:szCs w:val="22"/>
+        </w:rPr>
+        <w:tab/>
       </w:r>
       <w:r>
         <w:rPr>
@@ -621,48 +701,6 @@
           <w:szCs w:val="22"/>
         </w:rPr>
         <w:t>NORMAL</w:t>
-      </w:r>
-    </w:p>
-    <w:p>
-      <w:pPr>
-        <w:spacing w:line="276" w:lineRule="auto"/>
-        <w:ind w:left="720"/>
-        <w:jc w:val="both"/>
-        <w:rPr>
-          <w:rFonts w:ascii="Book Antiqua" w:hAnsi="Book Antiqua"/>
-          <w:b/>
-          <w:sz w:val="20"/>
-          <w:szCs w:val="22"/>
-        </w:rPr>
-      </w:pPr>
-    </w:p>
-    <w:p>
-      <w:pPr>
-        <w:spacing w:line="276" w:lineRule="auto"/>
-        <w:ind w:left="720"/>
-        <w:jc w:val="both"/>
-        <w:rPr>
-          <w:rFonts w:ascii="Book Antiqua" w:hAnsi="Book Antiqua"/>
-          <w:sz w:val="20"/>
-          <w:szCs w:val="22"/>
-        </w:rPr>
-      </w:pPr>
-      <w:r>
-        <w:rPr>
-          <w:rFonts w:ascii="Book Antiqua" w:hAnsi="Book Antiqua"/>
-          <w:b/>
-          <w:sz w:val="20"/>
-          <w:szCs w:val="22"/>
-        </w:rPr>
-        <w:t>CUELLO:</w:t>
-      </w:r>
-      <w:r>
-        <w:rPr>
-          <w:rFonts w:ascii="Book Antiqua" w:hAnsi="Book Antiqua"/>
-          <w:sz w:val="20"/>
-          <w:szCs w:val="22"/>
-        </w:rPr>
-        <w:t xml:space="preserve"> NORMAL</w:t>
       </w:r>
     </w:p>
     <w:p>
@@ -935,6 +973,17 @@
           <w:szCs w:val="22"/>
         </w:rPr>
       </w:pPr>
+    </w:p>
+    <w:p>
+      <w:pPr>
+        <w:spacing w:line="276" w:lineRule="auto"/>
+        <w:jc w:val="both"/>
+        <w:rPr>
+          <w:rFonts w:ascii="Book Antiqua" w:hAnsi="Book Antiqua"/>
+          <w:sz w:val="20"/>
+          <w:szCs w:val="22"/>
+        </w:rPr>
+      </w:pPr>
       <w:r>
         <w:rPr>
           <w:rFonts w:ascii="Book Antiqua" w:hAnsi="Book Antiqua"/>
@@ -943,17 +992,6 @@
         </w:rPr>
         <w:t>Atentamente,</w:t>
       </w:r>
-    </w:p>
-    <w:p>
-      <w:pPr>
-        <w:spacing w:line="276" w:lineRule="auto"/>
-        <w:jc w:val="both"/>
-        <w:rPr>
-          <w:rFonts w:ascii="Book Antiqua" w:hAnsi="Book Antiqua"/>
-          <w:sz w:val="20"/>
-          <w:szCs w:val="22"/>
-        </w:rPr>
-      </w:pPr>
     </w:p>
     <w:p>
       <w:pPr>
@@ -978,6 +1016,28 @@
       </w:pPr>
       <w:bookmarkStart w:id="0" w:name="_GoBack"/>
       <w:bookmarkEnd w:id="0"/>
+    </w:p>
+    <w:p>
+      <w:pPr>
+        <w:spacing w:line="276" w:lineRule="auto"/>
+        <w:jc w:val="both"/>
+        <w:rPr>
+          <w:rFonts w:ascii="Book Antiqua" w:hAnsi="Book Antiqua"/>
+          <w:sz w:val="20"/>
+          <w:szCs w:val="22"/>
+        </w:rPr>
+      </w:pPr>
+    </w:p>
+    <w:p>
+      <w:pPr>
+        <w:spacing w:line="276" w:lineRule="auto"/>
+        <w:jc w:val="both"/>
+        <w:rPr>
+          <w:rFonts w:ascii="Book Antiqua" w:hAnsi="Book Antiqua"/>
+          <w:sz w:val="20"/>
+          <w:szCs w:val="22"/>
+        </w:rPr>
+      </w:pPr>
     </w:p>
     <w:p>
       <w:pPr>

</xml_diff>